<commit_message>
Lego Club -> LEGOclub
</commit_message>
<xml_diff>
--- a/nxt/legoclub/KennisMakingEV3.docx
+++ b/nxt/legoclub/KennisMakingEV3.docx
@@ -1,6 +1,6 @@
 
 <file path=word/document.xml><?xml version="1.0" encoding="utf-8"?>
-<w:document xmlns:wpc="http://schemas.microsoft.com/office/word/2010/wordprocessingCanvas" xmlns:cx="http://schemas.microsoft.com/office/drawing/2014/chartex" xmlns:cx1="http://schemas.microsoft.com/office/drawing/2015/9/8/chartex" xmlns:cx2="http://schemas.microsoft.com/office/drawing/2015/10/21/chartex" xmlns:cx3="http://schemas.microsoft.com/office/drawing/2016/5/9/chartex" xmlns:cx4="http://schemas.microsoft.com/office/drawing/2016/5/10/chartex" xmlns:cx5="http://schemas.microsoft.com/office/drawing/2016/5/11/chartex" xmlns:cx6="http://schemas.microsoft.com/office/drawing/2016/5/12/chartex" xmlns:cx7="http://schemas.microsoft.com/office/drawing/2016/5/13/chartex" xmlns:cx8="http://schemas.microsoft.com/office/drawing/2016/5/14/chartex" xmlns:mc="http://schemas.openxmlformats.org/markup-compatibility/2006" xmlns:aink="http://schemas.microsoft.com/office/drawing/2016/ink" xmlns:am3d="http://schemas.microsoft.com/office/drawing/2017/model3d" xmlns:o="urn:schemas-microsoft-com:office:office" xmlns:r="http://schemas.openxmlformats.org/officeDocument/2006/relationships" xmlns:m="http://schemas.openxmlformats.org/officeDocument/2006/math" xmlns:v="urn:schemas-microsoft-com:vml" xmlns:wp14="http://schemas.microsoft.com/office/word/2010/wordprocessingDrawing" xmlns:wp="http://schemas.openxmlformats.org/drawingml/2006/wordprocessingDrawing" xmlns:w10="urn:schemas-microsoft-com:office:word" xmlns:w="http://schemas.openxmlformats.org/wordprocessingml/2006/main" xmlns:w14="http://schemas.microsoft.com/office/word/2010/wordml" xmlns:w15="http://schemas.microsoft.com/office/word/2012/wordml" xmlns:w16cex="http://schemas.microsoft.com/office/word/2018/wordml/cex" xmlns:w16cid="http://schemas.microsoft.com/office/word/2016/wordml/cid" xmlns:w16="http://schemas.microsoft.com/office/word/2018/wordml" xmlns:w16se="http://schemas.microsoft.com/office/word/2015/wordml/symex" xmlns:wpg="http://schemas.microsoft.com/office/word/2010/wordprocessingGroup" xmlns:wpi="http://schemas.microsoft.com/office/word/2010/wordprocessingInk" xmlns:wne="http://schemas.microsoft.com/office/word/2006/wordml" xmlns:wps="http://schemas.microsoft.com/office/word/2010/wordprocessingShape" mc:Ignorable="w14 w15 w16se w16cid w16 w16cex wp14">
+<w:document xmlns:wpc="http://schemas.microsoft.com/office/word/2010/wordprocessingCanvas" xmlns:cx="http://schemas.microsoft.com/office/drawing/2014/chartex" xmlns:cx1="http://schemas.microsoft.com/office/drawing/2015/9/8/chartex" xmlns:cx2="http://schemas.microsoft.com/office/drawing/2015/10/21/chartex" xmlns:cx3="http://schemas.microsoft.com/office/drawing/2016/5/9/chartex" xmlns:cx4="http://schemas.microsoft.com/office/drawing/2016/5/10/chartex" xmlns:cx5="http://schemas.microsoft.com/office/drawing/2016/5/11/chartex" xmlns:cx6="http://schemas.microsoft.com/office/drawing/2016/5/12/chartex" xmlns:cx7="http://schemas.microsoft.com/office/drawing/2016/5/13/chartex" xmlns:cx8="http://schemas.microsoft.com/office/drawing/2016/5/14/chartex" xmlns:mc="http://schemas.openxmlformats.org/markup-compatibility/2006" xmlns:aink="http://schemas.microsoft.com/office/drawing/2016/ink" xmlns:am3d="http://schemas.microsoft.com/office/drawing/2017/model3d" xmlns:o="urn:schemas-microsoft-com:office:office" xmlns:r="http://schemas.openxmlformats.org/officeDocument/2006/relationships" xmlns:m="http://schemas.openxmlformats.org/officeDocument/2006/math" xmlns:v="urn:schemas-microsoft-com:vml" xmlns:wp14="http://schemas.microsoft.com/office/word/2010/wordprocessingDrawing" xmlns:wp="http://schemas.openxmlformats.org/drawingml/2006/wordprocessingDrawing" xmlns:w10="urn:schemas-microsoft-com:office:word" xmlns:w="http://schemas.openxmlformats.org/wordprocessingml/2006/main" xmlns:w14="http://schemas.microsoft.com/office/word/2010/wordml" xmlns:w15="http://schemas.microsoft.com/office/word/2012/wordml" xmlns:w16cex="http://schemas.microsoft.com/office/word/2018/wordml/cex" xmlns:w16cid="http://schemas.microsoft.com/office/word/2016/wordml/cid" xmlns:w16="http://schemas.microsoft.com/office/word/2018/wordml" xmlns:w16sdtdh="http://schemas.microsoft.com/office/word/2020/wordml/sdtdatahash" xmlns:w16se="http://schemas.microsoft.com/office/word/2015/wordml/symex" xmlns:wpg="http://schemas.microsoft.com/office/word/2010/wordprocessingGroup" xmlns:wpi="http://schemas.microsoft.com/office/word/2010/wordprocessingInk" xmlns:wne="http://schemas.microsoft.com/office/word/2006/wordml" xmlns:wps="http://schemas.microsoft.com/office/word/2010/wordprocessingShape" mc:Ignorable="w14 w15 w16se w16cid w16 w16cex w16sdtdh wp14">
   <w:body>
     <w:p>
       <w:pPr>
@@ -11,9 +11,17 @@
       <w:pPr>
         <w:pStyle w:val="Title"/>
       </w:pPr>
-      <w:r>
-        <w:t>Lego Club</w:t>
-      </w:r>
+      <w:proofErr w:type="spellStart"/>
+      <w:r>
+        <w:t>L</w:t>
+      </w:r>
+      <w:r>
+        <w:t>EGOc</w:t>
+      </w:r>
+      <w:r>
+        <w:t>lub</w:t>
+      </w:r>
+      <w:proofErr w:type="spellEnd"/>
     </w:p>
     <w:p>
       <w:pPr>
@@ -148,16 +156,7 @@
         <w:t xml:space="preserve"> </w:t>
       </w:r>
       <w:r>
-        <w:t>j</w:t>
-      </w:r>
-      <w:r>
-        <w:t>ul</w:t>
-      </w:r>
-      <w:r>
-        <w:t xml:space="preserve"> 1</w:t>
-      </w:r>
-      <w:r>
-        <w:t>1</w:t>
+        <w:t>nov 15</w:t>
       </w:r>
     </w:p>
     <w:p>
@@ -169,21 +168,11 @@
       <w:pPr>
         <w:pStyle w:val="Subtitle"/>
       </w:pPr>
-      <w:r>
-        <w:fldChar w:fldCharType="begin"/>
-      </w:r>
-      <w:r>
-        <w:instrText xml:space="preserve"> COMMENTS  \* MERGEFORMAT </w:instrText>
-      </w:r>
-      <w:r>
-        <w:fldChar w:fldCharType="separate"/>
-      </w:r>
-      <w:r>
-        <w:t>Versie 1b</w:t>
-      </w:r>
-      <w:r>
-        <w:fldChar w:fldCharType="end"/>
-      </w:r>
+      <w:fldSimple w:instr=" COMMENTS  \* MERGEFORMAT ">
+        <w:r>
+          <w:t>Versie 1c</w:t>
+        </w:r>
+      </w:fldSimple>
     </w:p>
     <w:p>
       <w:pPr>
@@ -199,10 +188,10 @@
           <w:noProof/>
         </w:rPr>
         <w:drawing>
-          <wp:inline distT="0" distB="0" distL="0" distR="0" wp14:anchorId="0BF4936F" wp14:editId="1C7FEA56">
-            <wp:extent cx="1828800" cy="1522095"/>
+          <wp:inline distT="0" distB="0" distL="0" distR="0" wp14:anchorId="6E1F5579" wp14:editId="767817FB">
+            <wp:extent cx="1828800" cy="1524000"/>
             <wp:effectExtent l="0" t="0" r="0" b="0"/>
-            <wp:docPr id="19" name="Picture 19"/>
+            <wp:docPr id="4" name="Picture 4"/>
             <wp:cNvGraphicFramePr>
               <a:graphicFrameLocks xmlns:a="http://schemas.openxmlformats.org/drawingml/2006/main" noChangeAspect="1"/>
             </wp:cNvGraphicFramePr>
@@ -210,7 +199,7 @@
               <a:graphicData uri="http://schemas.openxmlformats.org/drawingml/2006/picture">
                 <pic:pic xmlns:pic="http://schemas.openxmlformats.org/drawingml/2006/picture">
                   <pic:nvPicPr>
-                    <pic:cNvPr id="0" name="Picture 4"/>
+                    <pic:cNvPr id="0" name="Picture 1"/>
                     <pic:cNvPicPr>
                       <a:picLocks noChangeAspect="1" noChangeArrowheads="1"/>
                     </pic:cNvPicPr>
@@ -231,7 +220,7 @@
                   <pic:spPr bwMode="auto">
                     <a:xfrm>
                       <a:off x="0" y="0"/>
-                      <a:ext cx="1828800" cy="1522095"/>
+                      <a:ext cx="1828800" cy="1524000"/>
                     </a:xfrm>
                     <a:prstGeom prst="rect">
                       <a:avLst/>
@@ -302,7 +291,39 @@
             <w:sz w:val="20"/>
             <w:szCs w:val="16"/>
           </w:rPr>
-          <w:t>Maarten Pennings - Lego Club</w:t>
+          <w:t>Maarten Pennings - L</w:t>
+        </w:r>
+        <w:r>
+          <w:rPr>
+            <w:rStyle w:val="Hyperlink"/>
+            <w:sz w:val="20"/>
+            <w:szCs w:val="16"/>
+          </w:rPr>
+          <w:t>EGO</w:t>
+        </w:r>
+        <w:r>
+          <w:rPr>
+            <w:rStyle w:val="Hyperlink"/>
+            <w:sz w:val="20"/>
+            <w:szCs w:val="16"/>
+          </w:rPr>
+          <w:t xml:space="preserve"> </w:t>
+        </w:r>
+        <w:r>
+          <w:rPr>
+            <w:rStyle w:val="Hyperlink"/>
+            <w:sz w:val="20"/>
+            <w:szCs w:val="16"/>
+          </w:rPr>
+          <w:t>c</w:t>
+        </w:r>
+        <w:r>
+          <w:rPr>
+            <w:rStyle w:val="Hyperlink"/>
+            <w:sz w:val="20"/>
+            <w:szCs w:val="16"/>
+          </w:rPr>
+          <w:t>lub</w:t>
         </w:r>
       </w:hyperlink>
       <w:r>
@@ -1351,7 +1372,7 @@
           </mc:Choice>
           <mc:Fallback>
             <w:pict>
-              <v:shape w14:anchorId="404E0F79" id="Freeform 1" o:spid="_x0000_s1026" style="position:absolute;margin-left:257.85pt;margin-top:4.25pt;width:182.65pt;height:51.85pt;z-index:251673600;visibility:visible;mso-wrap-style:square;mso-width-percent:0;mso-wrap-distance-left:9pt;mso-wrap-distance-top:0;mso-wrap-distance-right:9pt;mso-wrap-distance-bottom:0;mso-position-horizontal:absolute;mso-position-horizontal-relative:text;mso-position-vertical:absolute;mso-position-vertical-relative:text;mso-width-percent:0;mso-width-relative:margin;v-text-anchor:middle" coordsize="2319749,658751" o:gfxdata="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" path="m,11546c393370,-5278,781791,-11208,1151906,47172v370115,58380,916389,194906,1068785,314656c2373087,481578,2299855,609264,2315688,658751r,e" filled="f" strokecolor="red" strokeweight="2pt">
+              <v:shape w14:anchorId="48AE0D49" id="Freeform 1" o:spid="_x0000_s1026" style="position:absolute;margin-left:257.85pt;margin-top:4.25pt;width:182.65pt;height:51.85pt;z-index:251673600;visibility:visible;mso-wrap-style:square;mso-width-percent:0;mso-wrap-distance-left:9pt;mso-wrap-distance-top:0;mso-wrap-distance-right:9pt;mso-wrap-distance-bottom:0;mso-position-horizontal:absolute;mso-position-horizontal-relative:text;mso-position-vertical:absolute;mso-position-vertical-relative:text;mso-width-percent:0;mso-width-relative:margin;v-text-anchor:middle" coordsize="2319749,658751" o:gfxdata="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" path="m,11546c393370,-5278,781791,-11208,1151906,47172v370115,58380,916389,194906,1068785,314656c2373087,481578,2299855,609264,2315688,658751r,e" filled="f" strokecolor="red" strokeweight="2pt">
                 <v:stroke endarrow="open"/>
                 <v:path arrowok="t" o:connecttype="custom" o:connectlocs="0,11546;1151906,47172;2220691,361828;2315688,658751;2315688,658751" o:connectangles="0,0,0,0,0"/>
               </v:shape>
@@ -1494,7 +1515,7 @@
           </mc:Choice>
           <mc:Fallback>
             <w:pict>
-              <v:shape w14:anchorId="48710422" id="Freeform 2" o:spid="_x0000_s1026" style="position:absolute;margin-left:268.6pt;margin-top:6.65pt;width:76.85pt;height:113.6pt;z-index:251675648;visibility:visible;mso-wrap-style:square;mso-wrap-distance-left:9pt;mso-wrap-distance-top:0;mso-wrap-distance-right:9pt;mso-wrap-distance-bottom:0;mso-position-horizontal:absolute;mso-position-horizontal-relative:text;mso-position-vertical:absolute;mso-position-vertical-relative:text;v-text-anchor:middle" coordsize="975986,1442852" o:gfxdata="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" path="m,c279070,31173,558140,62346,718457,178130v160317,115784,303810,374072,243444,516576c901535,837210,495795,908462,356260,1033153,216725,1157844,170708,1300348,124691,1442852e" filled="f" strokecolor="red" strokeweight="2pt">
+              <v:shape w14:anchorId="499231D9" id="Freeform 2" o:spid="_x0000_s1026" style="position:absolute;margin-left:268.6pt;margin-top:6.65pt;width:76.85pt;height:113.6pt;z-index:251675648;visibility:visible;mso-wrap-style:square;mso-wrap-distance-left:9pt;mso-wrap-distance-top:0;mso-wrap-distance-right:9pt;mso-wrap-distance-bottom:0;mso-position-horizontal:absolute;mso-position-horizontal-relative:text;mso-position-vertical:absolute;mso-position-vertical-relative:text;v-text-anchor:middle" coordsize="975986,1442852" o:gfxdata="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" path="m,c279070,31173,558140,62346,718457,178130v160317,115784,303810,374072,243444,516576c901535,837210,495795,908462,356260,1033153,216725,1157844,170708,1300348,124691,1442852e" filled="f" strokecolor="red" strokeweight="2pt">
                 <v:stroke endarrow="open"/>
                 <v:path arrowok="t" o:connecttype="custom" o:connectlocs="0,0;718457,178130;961901,694706;356260,1033153;124691,1442852" o:connectangles="0,0,0,0,0"/>
               </v:shape>
@@ -1711,7 +1732,7 @@
           </mc:Choice>
           <mc:Fallback>
             <w:pict>
-              <v:shape w14:anchorId="74D06C03" id="Freeform 3" o:spid="_x0000_s1026" style="position:absolute;margin-left:156.4pt;margin-top:8.1pt;width:169.1pt;height:114.55pt;z-index:251677696;visibility:visible;mso-wrap-style:square;mso-wrap-distance-left:9pt;mso-wrap-distance-top:0;mso-wrap-distance-right:9pt;mso-wrap-distance-bottom:0;mso-position-horizontal:absolute;mso-position-horizontal-relative:text;mso-position-vertical:absolute;mso-position-vertical-relative:text;v-text-anchor:middle" coordsize="2147817,1454728" o:gfxdata="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" path="m1870364,v85106,16823,170213,33647,207818,77190c2115787,120733,2203863,192974,2095995,261257v-107867,68283,-356260,112816,-665018,225632c1122219,599705,481940,776845,243444,938151,4948,1099457,2474,1277092,,1454728e" filled="f" strokecolor="red" strokeweight="2pt">
+              <v:shape w14:anchorId="6E99C2BC" id="Freeform 3" o:spid="_x0000_s1026" style="position:absolute;margin-left:156.4pt;margin-top:8.1pt;width:169.1pt;height:114.55pt;z-index:251677696;visibility:visible;mso-wrap-style:square;mso-wrap-distance-left:9pt;mso-wrap-distance-top:0;mso-wrap-distance-right:9pt;mso-wrap-distance-bottom:0;mso-position-horizontal:absolute;mso-position-horizontal-relative:text;mso-position-vertical:absolute;mso-position-vertical-relative:text;v-text-anchor:middle" coordsize="2147817,1454728" o:gfxdata="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" path="m1870364,v85106,16823,170213,33647,207818,77190c2115787,120733,2203863,192974,2095995,261257v-107867,68283,-356260,112816,-665018,225632c1122219,599705,481940,776845,243444,938151,4948,1099457,2474,1277092,,1454728e" filled="f" strokecolor="red" strokeweight="2pt">
                 <v:stroke endarrow="open"/>
                 <v:path arrowok="t" o:connecttype="custom" o:connectlocs="1870364,0;2078182,77190;2095995,261257;1430977,486889;243444,938151;0,1454728" o:connectangles="0,0,0,0,0,0"/>
               </v:shape>
@@ -2566,7 +2587,7 @@
           </mc:Choice>
           <mc:Fallback>
             <w:pict>
-              <v:oval w14:anchorId="50E9508F" id="Oval 14" o:spid="_x0000_s1026" style="position:absolute;margin-left:422.45pt;margin-top:26.5pt;width:29.2pt;height:27.35pt;z-index:251657216;visibility:visible;mso-wrap-style:square;mso-width-percent:0;mso-height-percent:0;mso-wrap-distance-left:9pt;mso-wrap-distance-top:0;mso-wrap-distance-right:9pt;mso-wrap-distance-bottom:0;mso-position-horizontal:absolute;mso-position-horizontal-relative:text;mso-position-vertical:absolute;mso-position-vertical-relative:text;mso-width-percent:0;mso-height-percent:0;mso-width-relative:margin;mso-height-relative:margin;v-text-anchor:middle" o:gfxdata="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" filled="f" strokecolor="red" strokeweight="3pt"/>
+              <v:oval w14:anchorId="068B6A3C" id="Oval 14" o:spid="_x0000_s1026" style="position:absolute;margin-left:422.45pt;margin-top:26.5pt;width:29.2pt;height:27.35pt;z-index:251657216;visibility:visible;mso-wrap-style:square;mso-width-percent:0;mso-height-percent:0;mso-wrap-distance-left:9pt;mso-wrap-distance-top:0;mso-wrap-distance-right:9pt;mso-wrap-distance-bottom:0;mso-position-horizontal:absolute;mso-position-horizontal-relative:text;mso-position-vertical:absolute;mso-position-vertical-relative:text;mso-width-percent:0;mso-height-percent:0;mso-width-relative:margin;mso-height-relative:margin;v-text-anchor:middle" o:gfxdata="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" filled="f" strokecolor="red" strokeweight="3pt"/>
             </w:pict>
           </mc:Fallback>
         </mc:AlternateContent>
@@ -3462,7 +3483,7 @@
 </file>
 
 <file path=word/endnotes.xml><?xml version="1.0" encoding="utf-8"?>
-<w:endnotes xmlns:wpc="http://schemas.microsoft.com/office/word/2010/wordprocessingCanvas" xmlns:cx="http://schemas.microsoft.com/office/drawing/2014/chartex" xmlns:cx1="http://schemas.microsoft.com/office/drawing/2015/9/8/chartex" xmlns:cx2="http://schemas.microsoft.com/office/drawing/2015/10/21/chartex" xmlns:cx3="http://schemas.microsoft.com/office/drawing/2016/5/9/chartex" xmlns:cx4="http://schemas.microsoft.com/office/drawing/2016/5/10/chartex" xmlns:cx5="http://schemas.microsoft.com/office/drawing/2016/5/11/chartex" xmlns:cx6="http://schemas.microsoft.com/office/drawing/2016/5/12/chartex" xmlns:cx7="http://schemas.microsoft.com/office/drawing/2016/5/13/chartex" xmlns:cx8="http://schemas.microsoft.com/office/drawing/2016/5/14/chartex" xmlns:mc="http://schemas.openxmlformats.org/markup-compatibility/2006" xmlns:aink="http://schemas.microsoft.com/office/drawing/2016/ink" xmlns:am3d="http://schemas.microsoft.com/office/drawing/2017/model3d" xmlns:o="urn:schemas-microsoft-com:office:office" xmlns:r="http://schemas.openxmlformats.org/officeDocument/2006/relationships" xmlns:m="http://schemas.openxmlformats.org/officeDocument/2006/math" xmlns:v="urn:schemas-microsoft-com:vml" xmlns:wp14="http://schemas.microsoft.com/office/word/2010/wordprocessingDrawing" xmlns:wp="http://schemas.openxmlformats.org/drawingml/2006/wordprocessingDrawing" xmlns:w10="urn:schemas-microsoft-com:office:word" xmlns:w="http://schemas.openxmlformats.org/wordprocessingml/2006/main" xmlns:w14="http://schemas.microsoft.com/office/word/2010/wordml" xmlns:w15="http://schemas.microsoft.com/office/word/2012/wordml" xmlns:w16cex="http://schemas.microsoft.com/office/word/2018/wordml/cex" xmlns:w16cid="http://schemas.microsoft.com/office/word/2016/wordml/cid" xmlns:w16="http://schemas.microsoft.com/office/word/2018/wordml" xmlns:w16se="http://schemas.microsoft.com/office/word/2015/wordml/symex" xmlns:wpg="http://schemas.microsoft.com/office/word/2010/wordprocessingGroup" xmlns:wpi="http://schemas.microsoft.com/office/word/2010/wordprocessingInk" xmlns:wne="http://schemas.microsoft.com/office/word/2006/wordml" xmlns:wps="http://schemas.microsoft.com/office/word/2010/wordprocessingShape" mc:Ignorable="w14 w15 w16se w16cid w16 w16cex wp14">
+<w:endnotes xmlns:wpc="http://schemas.microsoft.com/office/word/2010/wordprocessingCanvas" xmlns:cx="http://schemas.microsoft.com/office/drawing/2014/chartex" xmlns:cx1="http://schemas.microsoft.com/office/drawing/2015/9/8/chartex" xmlns:cx2="http://schemas.microsoft.com/office/drawing/2015/10/21/chartex" xmlns:cx3="http://schemas.microsoft.com/office/drawing/2016/5/9/chartex" xmlns:cx4="http://schemas.microsoft.com/office/drawing/2016/5/10/chartex" xmlns:cx5="http://schemas.microsoft.com/office/drawing/2016/5/11/chartex" xmlns:cx6="http://schemas.microsoft.com/office/drawing/2016/5/12/chartex" xmlns:cx7="http://schemas.microsoft.com/office/drawing/2016/5/13/chartex" xmlns:cx8="http://schemas.microsoft.com/office/drawing/2016/5/14/chartex" xmlns:mc="http://schemas.openxmlformats.org/markup-compatibility/2006" xmlns:aink="http://schemas.microsoft.com/office/drawing/2016/ink" xmlns:am3d="http://schemas.microsoft.com/office/drawing/2017/model3d" xmlns:o="urn:schemas-microsoft-com:office:office" xmlns:r="http://schemas.openxmlformats.org/officeDocument/2006/relationships" xmlns:m="http://schemas.openxmlformats.org/officeDocument/2006/math" xmlns:v="urn:schemas-microsoft-com:vml" xmlns:wp14="http://schemas.microsoft.com/office/word/2010/wordprocessingDrawing" xmlns:wp="http://schemas.openxmlformats.org/drawingml/2006/wordprocessingDrawing" xmlns:w10="urn:schemas-microsoft-com:office:word" xmlns:w="http://schemas.openxmlformats.org/wordprocessingml/2006/main" xmlns:w14="http://schemas.microsoft.com/office/word/2010/wordml" xmlns:w15="http://schemas.microsoft.com/office/word/2012/wordml" xmlns:w16cex="http://schemas.microsoft.com/office/word/2018/wordml/cex" xmlns:w16cid="http://schemas.microsoft.com/office/word/2016/wordml/cid" xmlns:w16="http://schemas.microsoft.com/office/word/2018/wordml" xmlns:w16sdtdh="http://schemas.microsoft.com/office/word/2020/wordml/sdtdatahash" xmlns:w16se="http://schemas.microsoft.com/office/word/2015/wordml/symex" xmlns:wpg="http://schemas.microsoft.com/office/word/2010/wordprocessingGroup" xmlns:wpi="http://schemas.microsoft.com/office/word/2010/wordprocessingInk" xmlns:wne="http://schemas.microsoft.com/office/word/2006/wordml" xmlns:wps="http://schemas.microsoft.com/office/word/2010/wordprocessingShape" mc:Ignorable="w14 w15 w16se w16cid w16 w16cex w16sdtdh wp14">
   <w:endnote w:type="separator" w:id="-1">
     <w:p>
       <w:r>
@@ -3481,7 +3502,7 @@
 </file>
 
 <file path=word/footer1.xml><?xml version="1.0" encoding="utf-8"?>
-<w:ftr xmlns:wpc="http://schemas.microsoft.com/office/word/2010/wordprocessingCanvas" xmlns:cx="http://schemas.microsoft.com/office/drawing/2014/chartex" xmlns:cx1="http://schemas.microsoft.com/office/drawing/2015/9/8/chartex" xmlns:cx2="http://schemas.microsoft.com/office/drawing/2015/10/21/chartex" xmlns:cx3="http://schemas.microsoft.com/office/drawing/2016/5/9/chartex" xmlns:cx4="http://schemas.microsoft.com/office/drawing/2016/5/10/chartex" xmlns:cx5="http://schemas.microsoft.com/office/drawing/2016/5/11/chartex" xmlns:cx6="http://schemas.microsoft.com/office/drawing/2016/5/12/chartex" xmlns:cx7="http://schemas.microsoft.com/office/drawing/2016/5/13/chartex" xmlns:cx8="http://schemas.microsoft.com/office/drawing/2016/5/14/chartex" xmlns:mc="http://schemas.openxmlformats.org/markup-compatibility/2006" xmlns:aink="http://schemas.microsoft.com/office/drawing/2016/ink" xmlns:am3d="http://schemas.microsoft.com/office/drawing/2017/model3d" xmlns:o="urn:schemas-microsoft-com:office:office" xmlns:r="http://schemas.openxmlformats.org/officeDocument/2006/relationships" xmlns:m="http://schemas.openxmlformats.org/officeDocument/2006/math" xmlns:v="urn:schemas-microsoft-com:vml" xmlns:wp14="http://schemas.microsoft.com/office/word/2010/wordprocessingDrawing" xmlns:wp="http://schemas.openxmlformats.org/drawingml/2006/wordprocessingDrawing" xmlns:w10="urn:schemas-microsoft-com:office:word" xmlns:w="http://schemas.openxmlformats.org/wordprocessingml/2006/main" xmlns:w14="http://schemas.microsoft.com/office/word/2010/wordml" xmlns:w15="http://schemas.microsoft.com/office/word/2012/wordml" xmlns:w16cex="http://schemas.microsoft.com/office/word/2018/wordml/cex" xmlns:w16cid="http://schemas.microsoft.com/office/word/2016/wordml/cid" xmlns:w16="http://schemas.microsoft.com/office/word/2018/wordml" xmlns:w16se="http://schemas.microsoft.com/office/word/2015/wordml/symex" xmlns:wpg="http://schemas.microsoft.com/office/word/2010/wordprocessingGroup" xmlns:wpi="http://schemas.microsoft.com/office/word/2010/wordprocessingInk" xmlns:wne="http://schemas.microsoft.com/office/word/2006/wordml" xmlns:wps="http://schemas.microsoft.com/office/word/2010/wordprocessingShape" mc:Ignorable="w14 w15 w16se w16cid w16 w16cex wp14">
+<w:ftr xmlns:wpc="http://schemas.microsoft.com/office/word/2010/wordprocessingCanvas" xmlns:cx="http://schemas.microsoft.com/office/drawing/2014/chartex" xmlns:cx1="http://schemas.microsoft.com/office/drawing/2015/9/8/chartex" xmlns:cx2="http://schemas.microsoft.com/office/drawing/2015/10/21/chartex" xmlns:cx3="http://schemas.microsoft.com/office/drawing/2016/5/9/chartex" xmlns:cx4="http://schemas.microsoft.com/office/drawing/2016/5/10/chartex" xmlns:cx5="http://schemas.microsoft.com/office/drawing/2016/5/11/chartex" xmlns:cx6="http://schemas.microsoft.com/office/drawing/2016/5/12/chartex" xmlns:cx7="http://schemas.microsoft.com/office/drawing/2016/5/13/chartex" xmlns:cx8="http://schemas.microsoft.com/office/drawing/2016/5/14/chartex" xmlns:mc="http://schemas.openxmlformats.org/markup-compatibility/2006" xmlns:aink="http://schemas.microsoft.com/office/drawing/2016/ink" xmlns:am3d="http://schemas.microsoft.com/office/drawing/2017/model3d" xmlns:o="urn:schemas-microsoft-com:office:office" xmlns:r="http://schemas.openxmlformats.org/officeDocument/2006/relationships" xmlns:m="http://schemas.openxmlformats.org/officeDocument/2006/math" xmlns:v="urn:schemas-microsoft-com:vml" xmlns:wp14="http://schemas.microsoft.com/office/word/2010/wordprocessingDrawing" xmlns:wp="http://schemas.openxmlformats.org/drawingml/2006/wordprocessingDrawing" xmlns:w10="urn:schemas-microsoft-com:office:word" xmlns:w="http://schemas.openxmlformats.org/wordprocessingml/2006/main" xmlns:w14="http://schemas.microsoft.com/office/word/2010/wordml" xmlns:w15="http://schemas.microsoft.com/office/word/2012/wordml" xmlns:w16cex="http://schemas.microsoft.com/office/word/2018/wordml/cex" xmlns:w16cid="http://schemas.microsoft.com/office/word/2016/wordml/cid" xmlns:w16="http://schemas.microsoft.com/office/word/2018/wordml" xmlns:w16sdtdh="http://schemas.microsoft.com/office/word/2020/wordml/sdtdatahash" xmlns:w16se="http://schemas.microsoft.com/office/word/2015/wordml/symex" xmlns:wpg="http://schemas.microsoft.com/office/word/2010/wordprocessingGroup" xmlns:wpi="http://schemas.microsoft.com/office/word/2010/wordprocessingInk" xmlns:wne="http://schemas.microsoft.com/office/word/2006/wordml" xmlns:wps="http://schemas.microsoft.com/office/word/2010/wordprocessingShape" mc:Ignorable="w14 w15 w16se w16cid w16 w16cex w16sdtdh wp14">
   <w:p>
     <w:pPr>
       <w:pStyle w:val="Footer"/>
@@ -3515,7 +3536,7 @@
       <w:rPr>
         <w:b/>
       </w:rPr>
-      <w:t>Versie 1b</w:t>
+      <w:t>Versie 1c</w:t>
     </w:r>
     <w:r>
       <w:rPr>
@@ -3601,7 +3622,7 @@
 </file>
 
 <file path=word/footnotes.xml><?xml version="1.0" encoding="utf-8"?>
-<w:footnotes xmlns:wpc="http://schemas.microsoft.com/office/word/2010/wordprocessingCanvas" xmlns:cx="http://schemas.microsoft.com/office/drawing/2014/chartex" xmlns:cx1="http://schemas.microsoft.com/office/drawing/2015/9/8/chartex" xmlns:cx2="http://schemas.microsoft.com/office/drawing/2015/10/21/chartex" xmlns:cx3="http://schemas.microsoft.com/office/drawing/2016/5/9/chartex" xmlns:cx4="http://schemas.microsoft.com/office/drawing/2016/5/10/chartex" xmlns:cx5="http://schemas.microsoft.com/office/drawing/2016/5/11/chartex" xmlns:cx6="http://schemas.microsoft.com/office/drawing/2016/5/12/chartex" xmlns:cx7="http://schemas.microsoft.com/office/drawing/2016/5/13/chartex" xmlns:cx8="http://schemas.microsoft.com/office/drawing/2016/5/14/chartex" xmlns:mc="http://schemas.openxmlformats.org/markup-compatibility/2006" xmlns:aink="http://schemas.microsoft.com/office/drawing/2016/ink" xmlns:am3d="http://schemas.microsoft.com/office/drawing/2017/model3d" xmlns:o="urn:schemas-microsoft-com:office:office" xmlns:r="http://schemas.openxmlformats.org/officeDocument/2006/relationships" xmlns:m="http://schemas.openxmlformats.org/officeDocument/2006/math" xmlns:v="urn:schemas-microsoft-com:vml" xmlns:wp14="http://schemas.microsoft.com/office/word/2010/wordprocessingDrawing" xmlns:wp="http://schemas.openxmlformats.org/drawingml/2006/wordprocessingDrawing" xmlns:w10="urn:schemas-microsoft-com:office:word" xmlns:w="http://schemas.openxmlformats.org/wordprocessingml/2006/main" xmlns:w14="http://schemas.microsoft.com/office/word/2010/wordml" xmlns:w15="http://schemas.microsoft.com/office/word/2012/wordml" xmlns:w16cex="http://schemas.microsoft.com/office/word/2018/wordml/cex" xmlns:w16cid="http://schemas.microsoft.com/office/word/2016/wordml/cid" xmlns:w16="http://schemas.microsoft.com/office/word/2018/wordml" xmlns:w16se="http://schemas.microsoft.com/office/word/2015/wordml/symex" xmlns:wpg="http://schemas.microsoft.com/office/word/2010/wordprocessingGroup" xmlns:wpi="http://schemas.microsoft.com/office/word/2010/wordprocessingInk" xmlns:wne="http://schemas.microsoft.com/office/word/2006/wordml" xmlns:wps="http://schemas.microsoft.com/office/word/2010/wordprocessingShape" mc:Ignorable="w14 w15 w16se w16cid w16 w16cex wp14">
+<w:footnotes xmlns:wpc="http://schemas.microsoft.com/office/word/2010/wordprocessingCanvas" xmlns:cx="http://schemas.microsoft.com/office/drawing/2014/chartex" xmlns:cx1="http://schemas.microsoft.com/office/drawing/2015/9/8/chartex" xmlns:cx2="http://schemas.microsoft.com/office/drawing/2015/10/21/chartex" xmlns:cx3="http://schemas.microsoft.com/office/drawing/2016/5/9/chartex" xmlns:cx4="http://schemas.microsoft.com/office/drawing/2016/5/10/chartex" xmlns:cx5="http://schemas.microsoft.com/office/drawing/2016/5/11/chartex" xmlns:cx6="http://schemas.microsoft.com/office/drawing/2016/5/12/chartex" xmlns:cx7="http://schemas.microsoft.com/office/drawing/2016/5/13/chartex" xmlns:cx8="http://schemas.microsoft.com/office/drawing/2016/5/14/chartex" xmlns:mc="http://schemas.openxmlformats.org/markup-compatibility/2006" xmlns:aink="http://schemas.microsoft.com/office/drawing/2016/ink" xmlns:am3d="http://schemas.microsoft.com/office/drawing/2017/model3d" xmlns:o="urn:schemas-microsoft-com:office:office" xmlns:r="http://schemas.openxmlformats.org/officeDocument/2006/relationships" xmlns:m="http://schemas.openxmlformats.org/officeDocument/2006/math" xmlns:v="urn:schemas-microsoft-com:vml" xmlns:wp14="http://schemas.microsoft.com/office/word/2010/wordprocessingDrawing" xmlns:wp="http://schemas.openxmlformats.org/drawingml/2006/wordprocessingDrawing" xmlns:w10="urn:schemas-microsoft-com:office:word" xmlns:w="http://schemas.openxmlformats.org/wordprocessingml/2006/main" xmlns:w14="http://schemas.microsoft.com/office/word/2010/wordml" xmlns:w15="http://schemas.microsoft.com/office/word/2012/wordml" xmlns:w16cex="http://schemas.microsoft.com/office/word/2018/wordml/cex" xmlns:w16cid="http://schemas.microsoft.com/office/word/2016/wordml/cid" xmlns:w16="http://schemas.microsoft.com/office/word/2018/wordml" xmlns:w16sdtdh="http://schemas.microsoft.com/office/word/2020/wordml/sdtdatahash" xmlns:w16se="http://schemas.microsoft.com/office/word/2015/wordml/symex" xmlns:wpg="http://schemas.microsoft.com/office/word/2010/wordprocessingGroup" xmlns:wpi="http://schemas.microsoft.com/office/word/2010/wordprocessingInk" xmlns:wne="http://schemas.microsoft.com/office/word/2006/wordml" xmlns:wps="http://schemas.microsoft.com/office/word/2010/wordprocessingShape" mc:Ignorable="w14 w15 w16se w16cid w16 w16cex w16sdtdh wp14">
   <w:footnote w:type="separator" w:id="-1">
     <w:p>
       <w:r>
@@ -3620,7 +3641,7 @@
 </file>
 
 <file path=word/numbering.xml><?xml version="1.0" encoding="utf-8"?>
-<w:numbering xmlns:wpc="http://schemas.microsoft.com/office/word/2010/wordprocessingCanvas" xmlns:cx="http://schemas.microsoft.com/office/drawing/2014/chartex" xmlns:cx1="http://schemas.microsoft.com/office/drawing/2015/9/8/chartex" xmlns:cx2="http://schemas.microsoft.com/office/drawing/2015/10/21/chartex" xmlns:cx3="http://schemas.microsoft.com/office/drawing/2016/5/9/chartex" xmlns:cx4="http://schemas.microsoft.com/office/drawing/2016/5/10/chartex" xmlns:cx5="http://schemas.microsoft.com/office/drawing/2016/5/11/chartex" xmlns:cx6="http://schemas.microsoft.com/office/drawing/2016/5/12/chartex" xmlns:cx7="http://schemas.microsoft.com/office/drawing/2016/5/13/chartex" xmlns:cx8="http://schemas.microsoft.com/office/drawing/2016/5/14/chartex" xmlns:mc="http://schemas.openxmlformats.org/markup-compatibility/2006" xmlns:aink="http://schemas.microsoft.com/office/drawing/2016/ink" xmlns:am3d="http://schemas.microsoft.com/office/drawing/2017/model3d" xmlns:o="urn:schemas-microsoft-com:office:office" xmlns:r="http://schemas.openxmlformats.org/officeDocument/2006/relationships" xmlns:m="http://schemas.openxmlformats.org/officeDocument/2006/math" xmlns:v="urn:schemas-microsoft-com:vml" xmlns:wp14="http://schemas.microsoft.com/office/word/2010/wordprocessingDrawing" xmlns:wp="http://schemas.openxmlformats.org/drawingml/2006/wordprocessingDrawing" xmlns:w10="urn:schemas-microsoft-com:office:word" xmlns:w="http://schemas.openxmlformats.org/wordprocessingml/2006/main" xmlns:w14="http://schemas.microsoft.com/office/word/2010/wordml" xmlns:w15="http://schemas.microsoft.com/office/word/2012/wordml" xmlns:w16cex="http://schemas.microsoft.com/office/word/2018/wordml/cex" xmlns:w16cid="http://schemas.microsoft.com/office/word/2016/wordml/cid" xmlns:w16="http://schemas.microsoft.com/office/word/2018/wordml" xmlns:w16se="http://schemas.microsoft.com/office/word/2015/wordml/symex" xmlns:wpg="http://schemas.microsoft.com/office/word/2010/wordprocessingGroup" xmlns:wpi="http://schemas.microsoft.com/office/word/2010/wordprocessingInk" xmlns:wne="http://schemas.microsoft.com/office/word/2006/wordml" xmlns:wps="http://schemas.microsoft.com/office/word/2010/wordprocessingShape" mc:Ignorable="w14 w15 w16se w16cid w16 w16cex wp14">
+<w:numbering xmlns:wpc="http://schemas.microsoft.com/office/word/2010/wordprocessingCanvas" xmlns:cx="http://schemas.microsoft.com/office/drawing/2014/chartex" xmlns:cx1="http://schemas.microsoft.com/office/drawing/2015/9/8/chartex" xmlns:cx2="http://schemas.microsoft.com/office/drawing/2015/10/21/chartex" xmlns:cx3="http://schemas.microsoft.com/office/drawing/2016/5/9/chartex" xmlns:cx4="http://schemas.microsoft.com/office/drawing/2016/5/10/chartex" xmlns:cx5="http://schemas.microsoft.com/office/drawing/2016/5/11/chartex" xmlns:cx6="http://schemas.microsoft.com/office/drawing/2016/5/12/chartex" xmlns:cx7="http://schemas.microsoft.com/office/drawing/2016/5/13/chartex" xmlns:cx8="http://schemas.microsoft.com/office/drawing/2016/5/14/chartex" xmlns:mc="http://schemas.openxmlformats.org/markup-compatibility/2006" xmlns:aink="http://schemas.microsoft.com/office/drawing/2016/ink" xmlns:am3d="http://schemas.microsoft.com/office/drawing/2017/model3d" xmlns:o="urn:schemas-microsoft-com:office:office" xmlns:r="http://schemas.openxmlformats.org/officeDocument/2006/relationships" xmlns:m="http://schemas.openxmlformats.org/officeDocument/2006/math" xmlns:v="urn:schemas-microsoft-com:vml" xmlns:wp14="http://schemas.microsoft.com/office/word/2010/wordprocessingDrawing" xmlns:wp="http://schemas.openxmlformats.org/drawingml/2006/wordprocessingDrawing" xmlns:w10="urn:schemas-microsoft-com:office:word" xmlns:w="http://schemas.openxmlformats.org/wordprocessingml/2006/main" xmlns:w14="http://schemas.microsoft.com/office/word/2010/wordml" xmlns:w15="http://schemas.microsoft.com/office/word/2012/wordml" xmlns:w16cex="http://schemas.microsoft.com/office/word/2018/wordml/cex" xmlns:w16cid="http://schemas.microsoft.com/office/word/2016/wordml/cid" xmlns:w16="http://schemas.microsoft.com/office/word/2018/wordml" xmlns:w16sdtdh="http://schemas.microsoft.com/office/word/2020/wordml/sdtdatahash" xmlns:w16se="http://schemas.microsoft.com/office/word/2015/wordml/symex" xmlns:wpg="http://schemas.microsoft.com/office/word/2010/wordprocessingGroup" xmlns:wpi="http://schemas.microsoft.com/office/word/2010/wordprocessingInk" xmlns:wne="http://schemas.microsoft.com/office/word/2006/wordml" xmlns:wps="http://schemas.microsoft.com/office/word/2010/wordprocessingShape" mc:Ignorable="w14 w15 w16se w16cid w16 w16cex w16sdtdh wp14">
   <w:abstractNum w:abstractNumId="0" w15:restartNumberingAfterBreak="0">
     <w:nsid w:val="04B13227"/>
     <w:multiLevelType w:val="hybridMultilevel"/>
@@ -7060,7 +7081,7 @@
 </file>
 
 <file path=word/styles.xml><?xml version="1.0" encoding="utf-8"?>
-<w:styles xmlns:mc="http://schemas.openxmlformats.org/markup-compatibility/2006" xmlns:r="http://schemas.openxmlformats.org/officeDocument/2006/relationships" xmlns:w="http://schemas.openxmlformats.org/wordprocessingml/2006/main" xmlns:w14="http://schemas.microsoft.com/office/word/2010/wordml" xmlns:w15="http://schemas.microsoft.com/office/word/2012/wordml" xmlns:w16cex="http://schemas.microsoft.com/office/word/2018/wordml/cex" xmlns:w16cid="http://schemas.microsoft.com/office/word/2016/wordml/cid" xmlns:w16="http://schemas.microsoft.com/office/word/2018/wordml" xmlns:w16se="http://schemas.microsoft.com/office/word/2015/wordml/symex" mc:Ignorable="w14 w15 w16se w16cid w16 w16cex">
+<w:styles xmlns:mc="http://schemas.openxmlformats.org/markup-compatibility/2006" xmlns:r="http://schemas.openxmlformats.org/officeDocument/2006/relationships" xmlns:w="http://schemas.openxmlformats.org/wordprocessingml/2006/main" xmlns:w14="http://schemas.microsoft.com/office/word/2010/wordml" xmlns:w15="http://schemas.microsoft.com/office/word/2012/wordml" xmlns:w16cex="http://schemas.microsoft.com/office/word/2018/wordml/cex" xmlns:w16cid="http://schemas.microsoft.com/office/word/2016/wordml/cid" xmlns:w16="http://schemas.microsoft.com/office/word/2018/wordml" xmlns:w16sdtdh="http://schemas.microsoft.com/office/word/2020/wordml/sdtdatahash" xmlns:w16se="http://schemas.microsoft.com/office/word/2015/wordml/symex" mc:Ignorable="w14 w15 w16se w16cid w16 w16cex w16sdtdh">
   <w:docDefaults>
     <w:rPrDefault>
       <w:rPr>

</xml_diff>